<commit_message>
added a whole bunch of untested methods to database,js, need to test them out for the first time
</commit_message>
<xml_diff>
--- a/notes-todo.docx
+++ b/notes-todo.docx
@@ -63,19 +63,203 @@
         <w:t xml:space="preserve">match </w:t>
       </w:r>
       <w:r>
-        <w:t xml:space="preserve">in </w:t>
-      </w:r>
-      <w:r>
-        <w:t>case</w:t>
-      </w:r>
-      <w:r>
+        <w:t xml:space="preserve">in case </w:t>
+      </w:r>
+      <w:r>
+        <w:t>th</w:t>
+      </w:r>
+      <w:r>
+        <w:t>e class names in the webpage</w:t>
+      </w:r>
+    </w:p>
+    <w:p>
+      <w:pPr>
+        <w:spacing w:after="0"/>
+        <w:rPr>
+          <w:b/>
+        </w:rPr>
+      </w:pPr>
+    </w:p>
+    <w:p>
+      <w:pPr>
+        <w:spacing w:after="0"/>
+        <w:rPr>
+          <w:b/>
+        </w:rPr>
+      </w:pPr>
+    </w:p>
+    <w:p>
+      <w:pPr>
+        <w:spacing w:after="0"/>
+        <w:rPr>
+          <w:b/>
+        </w:rPr>
+      </w:pPr>
+      <w:r>
+        <w:rPr>
+          <w:b/>
+        </w:rPr>
+        <w:t>Todo hiJOO</w:t>
+      </w:r>
+    </w:p>
+    <w:p>
+      <w:pPr>
+        <w:pStyle w:val="ListParagraph"/>
+        <w:numPr>
+          <w:ilvl w:val="0"/>
+          <w:numId w:val="1"/>
+        </w:numPr>
+        <w:spacing w:after="0"/>
+        <w:rPr>
+          <w:b/>
+        </w:rPr>
+      </w:pPr>
+      <w:r>
+        <w:rPr>
+          <w:b/>
+        </w:rPr>
+        <w:t>In database.js, set the pool’s connectionLimit =  &gt;1  (or in other words, set this propert’s value to something greater than 1)</w:t>
+      </w:r>
+    </w:p>
+    <w:p>
+      <w:pPr>
+        <w:pStyle w:val="ListParagraph"/>
+        <w:numPr>
+          <w:ilvl w:val="0"/>
+          <w:numId w:val="1"/>
+        </w:numPr>
+        <w:spacing w:after="0"/>
+        <w:rPr>
+          <w:b/>
+        </w:rPr>
+      </w:pPr>
+      <w:r>
+        <w:rPr>
+          <w:b/>
+        </w:rPr>
+        <w:t>Check how sprintf will format strings if a null string is added to it as one of the format arguments</w:t>
+      </w:r>
+    </w:p>
+    <w:p>
+      <w:pPr>
+        <w:pStyle w:val="ListParagraph"/>
+        <w:numPr>
+          <w:ilvl w:val="0"/>
+          <w:numId w:val="1"/>
+        </w:numPr>
+        <w:spacing w:after="0"/>
+        <w:rPr>
+          <w:b/>
+        </w:rPr>
+      </w:pPr>
+      <w:r>
+        <w:rPr>
+          <w:b/>
+        </w:rPr>
+        <w:t>In many db methods, you are not checking if the err argument in pool.getConnection(function(err,connection){…</w:t>
+      </w:r>
+      <w:r>
+        <w:rPr>
+          <w:b/>
+        </w:rPr>
+        <w:t>})</w:t>
+      </w:r>
+      <w:r>
+        <w:rPr>
+          <w:b/>
+        </w:rPr>
+        <w:t xml:space="preserve"> is defined (and thus an error occurred), you are just assuming no error occurred in obtaining a connection from the pool</w:t>
+      </w:r>
+    </w:p>
+    <w:p>
+      <w:pPr>
+        <w:spacing w:after="0"/>
+        <w:rPr>
+          <w:b/>
+        </w:rPr>
+      </w:pPr>
+    </w:p>
+    <w:p>
+      <w:pPr>
+        <w:pStyle w:val="ListParagraph"/>
+        <w:numPr>
+          <w:ilvl w:val="0"/>
+          <w:numId w:val="1"/>
+        </w:numPr>
+        <w:spacing w:after="0"/>
+        <w:rPr>
+          <w:b/>
+        </w:rPr>
+      </w:pPr>
+      <w:r>
+        <w:t xml:space="preserve">Handle err </w:t>
+      </w:r>
+      <w:r>
+        <w:t xml:space="preserve">object </w:t>
+      </w:r>
+      <w:r>
+        <w:t>in</w:t>
+      </w:r>
+      <w:r>
+        <w:rPr>
+          <w:b/>
+        </w:rPr>
         <w:t xml:space="preserve"> </w:t>
       </w:r>
       <w:r>
-        <w:t>th</w:t>
-      </w:r>
-      <w:r>
-        <w:t>e class names in the webpage</w:t>
+        <w:rPr>
+          <w:rFonts w:ascii="Consolas" w:hAnsi="Consolas" w:cs="Consolas"/>
+          <w:color w:val="000000"/>
+          <w:sz w:val="19"/>
+          <w:szCs w:val="19"/>
+        </w:rPr>
+        <w:t>db_createStoreClassTableLinks</w:t>
+      </w:r>
+      <w:r>
+        <w:rPr>
+          <w:rFonts w:ascii="Consolas" w:hAnsi="Consolas" w:cs="Consolas"/>
+          <w:color w:val="000000"/>
+          <w:sz w:val="19"/>
+          <w:szCs w:val="19"/>
+        </w:rPr>
+        <w:t xml:space="preserve">, </w:t>
+      </w:r>
+      <w:r>
+        <w:rPr>
+          <w:rFonts w:ascii="Consolas" w:hAnsi="Consolas" w:cs="Consolas"/>
+          <w:color w:val="000000"/>
+          <w:sz w:val="19"/>
+          <w:szCs w:val="19"/>
+        </w:rPr>
+        <w:t>db_createClassTable</w:t>
+      </w:r>
+      <w:r>
+        <w:rPr>
+          <w:rFonts w:ascii="Consolas" w:hAnsi="Consolas" w:cs="Consolas"/>
+          <w:color w:val="000000"/>
+          <w:sz w:val="19"/>
+          <w:szCs w:val="19"/>
+        </w:rPr>
+        <w:t>() method call</w:t>
+      </w:r>
+    </w:p>
+    <w:p>
+      <w:pPr>
+        <w:pStyle w:val="ListParagraph"/>
+        <w:numPr>
+          <w:ilvl w:val="0"/>
+          <w:numId w:val="2"/>
+        </w:numPr>
+        <w:spacing w:after="0"/>
+        <w:rPr>
+          <w:b/>
+        </w:rPr>
+      </w:pPr>
+      <w:r>
+        <w:t>right now hiJOO you are just throwing the err object if it exist</w:t>
+      </w:r>
+      <w:r>
+        <w:t>s</w:t>
       </w:r>
       <w:bookmarkStart w:id="0" w:name="_GoBack"/>
       <w:bookmarkEnd w:id="0"/>
@@ -317,11 +501,126 @@
       </w:rPr>
     </w:lvl>
   </w:abstractNum>
+  <w:abstractNum w:abstractNumId="2" w15:restartNumberingAfterBreak="0">
+    <w:nsid w:val="66187A81"/>
+    <w:multiLevelType w:val="multilevel"/>
+    <w:tmpl w:val="A558D554"/>
+    <w:lvl w:ilvl="0">
+      <w:numFmt w:val="bullet"/>
+      <w:lvlText w:val=""/>
+      <w:lvlJc w:val="left"/>
+      <w:pPr>
+        <w:ind w:left="720" w:hanging="360"/>
+      </w:pPr>
+      <w:rPr>
+        <w:rFonts w:ascii="Symbol" w:eastAsiaTheme="minorHAnsi" w:hAnsi="Symbol" w:cstheme="minorBidi" w:hint="default"/>
+      </w:rPr>
+    </w:lvl>
+    <w:lvl w:ilvl="1">
+      <w:start w:val="1"/>
+      <w:numFmt w:val="bullet"/>
+      <w:lvlText w:val="o"/>
+      <w:lvlJc w:val="left"/>
+      <w:pPr>
+        <w:ind w:left="1440" w:hanging="360"/>
+      </w:pPr>
+      <w:rPr>
+        <w:rFonts w:ascii="Courier New" w:hAnsi="Courier New" w:cs="Courier New" w:hint="default"/>
+      </w:rPr>
+    </w:lvl>
+    <w:lvl w:ilvl="2">
+      <w:start w:val="1"/>
+      <w:numFmt w:val="bullet"/>
+      <w:lvlText w:val=""/>
+      <w:lvlJc w:val="left"/>
+      <w:pPr>
+        <w:ind w:left="2160" w:hanging="360"/>
+      </w:pPr>
+      <w:rPr>
+        <w:rFonts w:ascii="Wingdings" w:hAnsi="Wingdings" w:hint="default"/>
+      </w:rPr>
+    </w:lvl>
+    <w:lvl w:ilvl="3">
+      <w:start w:val="1"/>
+      <w:numFmt w:val="bullet"/>
+      <w:lvlText w:val=""/>
+      <w:lvlJc w:val="left"/>
+      <w:pPr>
+        <w:ind w:left="2880" w:hanging="360"/>
+      </w:pPr>
+      <w:rPr>
+        <w:rFonts w:ascii="Symbol" w:hAnsi="Symbol" w:hint="default"/>
+      </w:rPr>
+    </w:lvl>
+    <w:lvl w:ilvl="4">
+      <w:start w:val="1"/>
+      <w:numFmt w:val="bullet"/>
+      <w:lvlText w:val="o"/>
+      <w:lvlJc w:val="left"/>
+      <w:pPr>
+        <w:ind w:left="3600" w:hanging="360"/>
+      </w:pPr>
+      <w:rPr>
+        <w:rFonts w:ascii="Courier New" w:hAnsi="Courier New" w:cs="Courier New" w:hint="default"/>
+      </w:rPr>
+    </w:lvl>
+    <w:lvl w:ilvl="5">
+      <w:start w:val="1"/>
+      <w:numFmt w:val="bullet"/>
+      <w:lvlText w:val=""/>
+      <w:lvlJc w:val="left"/>
+      <w:pPr>
+        <w:ind w:left="4320" w:hanging="360"/>
+      </w:pPr>
+      <w:rPr>
+        <w:rFonts w:ascii="Wingdings" w:hAnsi="Wingdings" w:hint="default"/>
+      </w:rPr>
+    </w:lvl>
+    <w:lvl w:ilvl="6">
+      <w:start w:val="1"/>
+      <w:numFmt w:val="bullet"/>
+      <w:lvlText w:val=""/>
+      <w:lvlJc w:val="left"/>
+      <w:pPr>
+        <w:ind w:left="5040" w:hanging="360"/>
+      </w:pPr>
+      <w:rPr>
+        <w:rFonts w:ascii="Symbol" w:hAnsi="Symbol" w:hint="default"/>
+      </w:rPr>
+    </w:lvl>
+    <w:lvl w:ilvl="7">
+      <w:start w:val="1"/>
+      <w:numFmt w:val="bullet"/>
+      <w:lvlText w:val="o"/>
+      <w:lvlJc w:val="left"/>
+      <w:pPr>
+        <w:ind w:left="5760" w:hanging="360"/>
+      </w:pPr>
+      <w:rPr>
+        <w:rFonts w:ascii="Courier New" w:hAnsi="Courier New" w:cs="Courier New" w:hint="default"/>
+      </w:rPr>
+    </w:lvl>
+    <w:lvl w:ilvl="8">
+      <w:start w:val="1"/>
+      <w:numFmt w:val="bullet"/>
+      <w:lvlText w:val=""/>
+      <w:lvlJc w:val="left"/>
+      <w:pPr>
+        <w:ind w:left="6480" w:hanging="360"/>
+      </w:pPr>
+      <w:rPr>
+        <w:rFonts w:ascii="Wingdings" w:hAnsi="Wingdings" w:hint="default"/>
+      </w:rPr>
+    </w:lvl>
+  </w:abstractNum>
   <w:num w:numId="1">
     <w:abstractNumId w:val="1"/>
   </w:num>
   <w:num w:numId="2">
     <w:abstractNumId w:val="0"/>
+  </w:num>
+  <w:num w:numId="3">
+    <w:abstractNumId w:val="2"/>
   </w:num>
 </w:numbering>
 </file>

</xml_diff>

<commit_message>
saving work, going to change resourceLoader function
</commit_message>
<xml_diff>
--- a/notes-todo.docx
+++ b/notes-todo.docx
@@ -35,7 +35,15 @@
         <w:t xml:space="preserve"> comparing of the </w:t>
       </w:r>
       <w:r>
-        <w:t xml:space="preserve">class specified in the url </w:t>
+        <w:t xml:space="preserve">class specified in the </w:t>
+      </w:r>
+      <w:proofErr w:type="spellStart"/>
+      <w:r>
+        <w:t>url</w:t>
+      </w:r>
+      <w:proofErr w:type="spellEnd"/>
+      <w:r>
+        <w:t xml:space="preserve"> </w:t>
       </w:r>
       <w:r>
         <w:t>to the list of classes in the webpage</w:t>
@@ -54,7 +62,15 @@
         </w:rPr>
       </w:pPr>
       <w:r>
-        <w:t xml:space="preserve">Then clients hiJOO would not have to worry about </w:t>
+        <w:t xml:space="preserve">Then clients </w:t>
+      </w:r>
+      <w:proofErr w:type="spellStart"/>
+      <w:r>
+        <w:t>hiJOO</w:t>
+      </w:r>
+      <w:proofErr w:type="spellEnd"/>
+      <w:r>
+        <w:t xml:space="preserve"> would not have to worry about </w:t>
       </w:r>
       <w:r>
         <w:t xml:space="preserve">inspecting if all the class names on their side </w:t>
@@ -95,12 +111,28 @@
           <w:b/>
         </w:rPr>
       </w:pPr>
-      <w:r>
-        <w:rPr>
-          <w:b/>
-        </w:rPr>
-        <w:t>Todo hiJOO</w:t>
-      </w:r>
+      <w:proofErr w:type="spellStart"/>
+      <w:r>
+        <w:rPr>
+          <w:b/>
+        </w:rPr>
+        <w:t>Todo</w:t>
+      </w:r>
+      <w:proofErr w:type="spellEnd"/>
+      <w:r>
+        <w:rPr>
+          <w:b/>
+        </w:rPr>
+        <w:t xml:space="preserve"> </w:t>
+      </w:r>
+      <w:proofErr w:type="spellStart"/>
+      <w:r>
+        <w:rPr>
+          <w:b/>
+        </w:rPr>
+        <w:t>hiJOO</w:t>
+      </w:r>
+      <w:proofErr w:type="spellEnd"/>
     </w:p>
     <w:p>
       <w:pPr>
@@ -118,7 +150,49 @@
         <w:rPr>
           <w:b/>
         </w:rPr>
-        <w:t>In database.js, set the pool’s connectionLimit =  &gt;1  (or in other words, set this propert’s value to something greater than 1)</w:t>
+        <w:t xml:space="preserve">In database.js, set the pool’s </w:t>
+      </w:r>
+      <w:proofErr w:type="spellStart"/>
+      <w:r>
+        <w:rPr>
+          <w:b/>
+        </w:rPr>
+        <w:t>connectionLimit</w:t>
+      </w:r>
+      <w:proofErr w:type="spellEnd"/>
+      <w:r>
+        <w:rPr>
+          <w:b/>
+        </w:rPr>
+        <w:t xml:space="preserve"> </w:t>
+      </w:r>
+      <w:proofErr w:type="gramStart"/>
+      <w:r>
+        <w:rPr>
+          <w:b/>
+        </w:rPr>
+        <w:t>=  &gt;</w:t>
+      </w:r>
+      <w:proofErr w:type="gramEnd"/>
+      <w:r>
+        <w:rPr>
+          <w:b/>
+        </w:rPr>
+        <w:t xml:space="preserve">1  (or in other words, set this </w:t>
+      </w:r>
+      <w:proofErr w:type="spellStart"/>
+      <w:r>
+        <w:rPr>
+          <w:b/>
+        </w:rPr>
+        <w:t>propert’s</w:t>
+      </w:r>
+      <w:proofErr w:type="spellEnd"/>
+      <w:r>
+        <w:rPr>
+          <w:b/>
+        </w:rPr>
+        <w:t xml:space="preserve"> value to something greater than 1)</w:t>
       </w:r>
     </w:p>
     <w:p>
@@ -137,7 +211,21 @@
         <w:rPr>
           <w:b/>
         </w:rPr>
-        <w:t>Check how sprintf will format strings if a null string is added to it as one of the format arguments</w:t>
+        <w:t xml:space="preserve">Check how </w:t>
+      </w:r>
+      <w:proofErr w:type="spellStart"/>
+      <w:r>
+        <w:rPr>
+          <w:b/>
+        </w:rPr>
+        <w:t>sprintf</w:t>
+      </w:r>
+      <w:proofErr w:type="spellEnd"/>
+      <w:r>
+        <w:rPr>
+          <w:b/>
+        </w:rPr>
+        <w:t xml:space="preserve"> will format strings if a null string is added to it as one of the format arguments</w:t>
       </w:r>
     </w:p>
     <w:p>
@@ -156,7 +244,51 @@
         <w:rPr>
           <w:b/>
         </w:rPr>
-        <w:t>In many db methods, you are not checking if the err argument in pool.getConnection(function(err,connection){…</w:t>
+        <w:t xml:space="preserve">In many </w:t>
+      </w:r>
+      <w:proofErr w:type="spellStart"/>
+      <w:r>
+        <w:rPr>
+          <w:b/>
+        </w:rPr>
+        <w:t>db</w:t>
+      </w:r>
+      <w:proofErr w:type="spellEnd"/>
+      <w:r>
+        <w:rPr>
+          <w:b/>
+        </w:rPr>
+        <w:t xml:space="preserve"> methods, you are not checking if the err argument in </w:t>
+      </w:r>
+      <w:proofErr w:type="spellStart"/>
+      <w:proofErr w:type="gramStart"/>
+      <w:r>
+        <w:rPr>
+          <w:b/>
+        </w:rPr>
+        <w:t>pool.getConnection</w:t>
+      </w:r>
+      <w:proofErr w:type="spellEnd"/>
+      <w:proofErr w:type="gramEnd"/>
+      <w:r>
+        <w:rPr>
+          <w:b/>
+        </w:rPr>
+        <w:t>(function(</w:t>
+      </w:r>
+      <w:proofErr w:type="spellStart"/>
+      <w:r>
+        <w:rPr>
+          <w:b/>
+        </w:rPr>
+        <w:t>err,connection</w:t>
+      </w:r>
+      <w:proofErr w:type="spellEnd"/>
+      <w:r>
+        <w:rPr>
+          <w:b/>
+        </w:rPr>
+        <w:t>){…</w:t>
       </w:r>
       <w:r>
         <w:rPr>
@@ -206,6 +338,7 @@
         </w:rPr>
         <w:t xml:space="preserve"> </w:t>
       </w:r>
+      <w:proofErr w:type="spellStart"/>
       <w:r>
         <w:rPr>
           <w:rFonts w:ascii="Consolas" w:hAnsi="Consolas" w:cs="Consolas"/>
@@ -215,6 +348,7 @@
         </w:rPr>
         <w:t>db_createStoreClassTableLinks</w:t>
       </w:r>
+      <w:proofErr w:type="spellEnd"/>
       <w:r>
         <w:rPr>
           <w:rFonts w:ascii="Consolas" w:hAnsi="Consolas" w:cs="Consolas"/>
@@ -224,6 +358,7 @@
         </w:rPr>
         <w:t xml:space="preserve">, </w:t>
       </w:r>
+      <w:proofErr w:type="spellStart"/>
       <w:r>
         <w:rPr>
           <w:rFonts w:ascii="Consolas" w:hAnsi="Consolas" w:cs="Consolas"/>
@@ -231,8 +366,9 @@
           <w:sz w:val="19"/>
           <w:szCs w:val="19"/>
         </w:rPr>
-        <w:t>db_createClassTable</w:t>
-      </w:r>
+        <w:t>db_</w:t>
+      </w:r>
+      <w:proofErr w:type="gramStart"/>
       <w:r>
         <w:rPr>
           <w:rFonts w:ascii="Consolas" w:hAnsi="Consolas" w:cs="Consolas"/>
@@ -240,7 +376,27 @@
           <w:sz w:val="19"/>
           <w:szCs w:val="19"/>
         </w:rPr>
-        <w:t>() method call</w:t>
+        <w:t>createClassTable</w:t>
+      </w:r>
+      <w:proofErr w:type="spellEnd"/>
+      <w:r>
+        <w:rPr>
+          <w:rFonts w:ascii="Consolas" w:hAnsi="Consolas" w:cs="Consolas"/>
+          <w:color w:val="000000"/>
+          <w:sz w:val="19"/>
+          <w:szCs w:val="19"/>
+        </w:rPr>
+        <w:t>(</w:t>
+      </w:r>
+      <w:proofErr w:type="gramEnd"/>
+      <w:r>
+        <w:rPr>
+          <w:rFonts w:ascii="Consolas" w:hAnsi="Consolas" w:cs="Consolas"/>
+          <w:color w:val="000000"/>
+          <w:sz w:val="19"/>
+          <w:szCs w:val="19"/>
+        </w:rPr>
+        <w:t>) method call</w:t>
       </w:r>
     </w:p>
     <w:p>
@@ -256,13 +412,86 @@
         </w:rPr>
       </w:pPr>
       <w:r>
-        <w:t>right now hiJOO you are just throwing the err object if it exist</w:t>
+        <w:t xml:space="preserve">right </w:t>
+      </w:r>
+      <w:proofErr w:type="gramStart"/>
+      <w:r>
+        <w:t>now</w:t>
+      </w:r>
+      <w:proofErr w:type="gramEnd"/>
+      <w:r>
+        <w:t xml:space="preserve"> </w:t>
+      </w:r>
+      <w:proofErr w:type="spellStart"/>
+      <w:r>
+        <w:t>hiJOO</w:t>
+      </w:r>
+      <w:proofErr w:type="spellEnd"/>
+      <w:r>
+        <w:t xml:space="preserve"> you are just throwing the err object if it exist</w:t>
       </w:r>
       <w:r>
         <w:t>s</w:t>
+      </w:r>
+    </w:p>
+    <w:p>
+      <w:pPr>
+        <w:spacing w:after="0"/>
+        <w:rPr>
+          <w:b/>
+        </w:rPr>
+      </w:pPr>
+    </w:p>
+    <w:p>
+      <w:pPr>
+        <w:spacing w:after="0"/>
+      </w:pPr>
+      <w:r>
+        <w:t>For LinkParse.js</w:t>
+      </w:r>
+    </w:p>
+    <w:p>
+      <w:pPr>
+        <w:pStyle w:val="ListParagraph"/>
+        <w:numPr>
+          <w:ilvl w:val="0"/>
+          <w:numId w:val="1"/>
+        </w:numPr>
+        <w:spacing w:after="0"/>
+      </w:pPr>
+      <w:r>
+        <w:t xml:space="preserve">in </w:t>
+      </w:r>
+      <w:proofErr w:type="spellStart"/>
+      <w:r>
+        <w:rPr>
+          <w:rFonts w:ascii="Consolas" w:hAnsi="Consolas" w:cs="Consolas"/>
+          <w:color w:val="000000"/>
+          <w:sz w:val="19"/>
+          <w:szCs w:val="19"/>
+        </w:rPr>
+        <w:t>getCertainVideoLinks</w:t>
+      </w:r>
+      <w:proofErr w:type="spellEnd"/>
+      <w:r>
+        <w:rPr>
+          <w:rFonts w:ascii="Consolas" w:hAnsi="Consolas" w:cs="Consolas"/>
+          <w:color w:val="000000"/>
+          <w:sz w:val="19"/>
+          <w:szCs w:val="19"/>
+        </w:rPr>
+        <w:t xml:space="preserve">, </w:t>
+      </w:r>
+      <w:r>
+        <w:t xml:space="preserve">I am just throwing the error, rather than passing it </w:t>
       </w:r>
       <w:bookmarkStart w:id="0" w:name="_GoBack"/>
       <w:bookmarkEnd w:id="0"/>
+    </w:p>
+    <w:p>
+      <w:pPr>
+        <w:spacing w:after="0"/>
+      </w:pPr>
     </w:p>
     <w:sectPr>
       <w:pgSz w:w="12240" w:h="15840"/>

</xml_diff>

<commit_message>
saving bug, still not able to find the
Opencast.Watch.getDescriptionEpisodeURL() property value
</commit_message>
<xml_diff>
--- a/notes-todo.docx
+++ b/notes-todo.docx
@@ -444,20 +444,83 @@
     </w:p>
     <w:p>
       <w:pPr>
-        <w:spacing w:after="0"/>
-      </w:pPr>
-      <w:r>
-        <w:t>For LinkParse.js</w:t>
-      </w:r>
-    </w:p>
-    <w:p>
-      <w:pPr>
         <w:pStyle w:val="ListParagraph"/>
         <w:numPr>
           <w:ilvl w:val="0"/>
           <w:numId w:val="1"/>
         </w:numPr>
         <w:spacing w:after="0"/>
+        <w:rPr>
+          <w:b/>
+        </w:rPr>
+      </w:pPr>
+      <w:proofErr w:type="spellStart"/>
+      <w:r>
+        <w:rPr>
+          <w:b/>
+        </w:rPr>
+        <w:t>util.printAllKeyValues</w:t>
+      </w:r>
+      <w:proofErr w:type="spellEnd"/>
+      <w:r>
+        <w:rPr>
+          <w:b/>
+        </w:rPr>
+        <w:t xml:space="preserve">() method is </w:t>
+      </w:r>
+      <w:r>
+        <w:rPr>
+          <w:b/>
+        </w:rPr>
+        <w:t xml:space="preserve">not working as intended </w:t>
+      </w:r>
+      <w:bookmarkStart w:id="0" w:name="_GoBack"/>
+      <w:bookmarkEnd w:id="0"/>
+      <w:r>
+        <w:rPr>
+          <w:b/>
+        </w:rPr>
+        <w:t>when the ‘</w:t>
+      </w:r>
+      <w:proofErr w:type="spellStart"/>
+      <w:r>
+        <w:rPr>
+          <w:b/>
+        </w:rPr>
+        <w:t>req</w:t>
+      </w:r>
+      <w:proofErr w:type="spellEnd"/>
+      <w:r>
+        <w:rPr>
+          <w:b/>
+        </w:rPr>
+        <w:t>’ object of a post method is past as input</w:t>
+      </w:r>
+    </w:p>
+    <w:p>
+      <w:pPr>
+        <w:spacing w:after="0"/>
+        <w:rPr>
+          <w:b/>
+        </w:rPr>
+      </w:pPr>
+    </w:p>
+    <w:p>
+      <w:pPr>
+        <w:spacing w:after="0"/>
+      </w:pPr>
+      <w:r>
+        <w:t>For LinkParse.js</w:t>
+      </w:r>
+    </w:p>
+    <w:p>
+      <w:pPr>
+        <w:pStyle w:val="ListParagraph"/>
+        <w:numPr>
+          <w:ilvl w:val="0"/>
+          <w:numId w:val="1"/>
+        </w:numPr>
+        <w:spacing w:after="0"/>
       </w:pPr>
       <w:r>
         <w:t xml:space="preserve">in </w:t>
@@ -485,8 +548,6 @@
       <w:r>
         <w:t xml:space="preserve">I am just throwing the error, rather than passing it </w:t>
       </w:r>
-      <w:bookmarkStart w:id="0" w:name="_GoBack"/>
-      <w:bookmarkEnd w:id="0"/>
     </w:p>
     <w:p>
       <w:pPr>

</xml_diff>